<commit_message>
shortest path calculation relocated
</commit_message>
<xml_diff>
--- a/BLTS Classification.docx
+++ b/BLTS Classification.docx
@@ -3700,7 +3700,7 @@
         <w:t xml:space="preserve">Current data are stored as vector (ESRI feature class/shapefile) format and therefore will need to be prepared before BLTS analysis can be performed.  Currently, all the attributed required for the BLTS analysis are stored </w:t>
       </w:r>
       <w:r>
-        <w:t>in 5</w:t>
+        <w:t>in 4</w:t>
       </w:r>
       <w:r>
         <w:t xml:space="preserve"> different geometries:</w:t>
@@ -3745,13 +3745,7 @@
         </w:numPr>
       </w:pPr>
       <w:r>
-        <w:t>Total</w:t>
-      </w:r>
-      <w:r>
-        <w:t xml:space="preserve"> </w:t>
-      </w:r>
-      <w:r>
-        <w:t>Lane (CUUATS)</w:t>
+        <w:t>Bike Lane and Pedestrian (CUUATS)</w:t>
       </w:r>
     </w:p>
     <w:p>
@@ -3763,18 +3757,6 @@
         </w:numPr>
       </w:pPr>
       <w:r>
-        <w:t>Bike Lane and Pedestrian (CUUATS)</w:t>
-      </w:r>
-    </w:p>
-    <w:p>
-      <w:pPr>
-        <w:pStyle w:val="ListParagraph"/>
-        <w:numPr>
-          <w:ilvl w:val="0"/>
-          <w:numId w:val="24"/>
-        </w:numPr>
-      </w:pPr>
-      <w:r>
         <w:t>Intersection Approach (CUUATS)</w:t>
       </w:r>
     </w:p>
@@ -3784,6 +3766,9 @@
         <w:pStyle w:val="Heading2"/>
       </w:pPr>
       <w:bookmarkStart w:id="1" w:name="_Toc483578549"/>
+      <w:r>
+        <w:t xml:space="preserve">Original </w:t>
+      </w:r>
       <w:r>
         <w:t xml:space="preserve">Source of </w:t>
       </w:r>
@@ -3866,48 +3851,6 @@
         <w:rPr>
           <w:b/>
         </w:rPr>
-        <w:t>Total</w:t>
-      </w:r>
-      <w:r>
-        <w:rPr>
-          <w:b/>
-        </w:rPr>
-        <w:t xml:space="preserve"> </w:t>
-      </w:r>
-      <w:r>
-        <w:rPr>
-          <w:b/>
-        </w:rPr>
-        <w:t>Lane</w:t>
-      </w:r>
-    </w:p>
-    <w:p>
-      <w:r>
-        <w:t>Total</w:t>
-      </w:r>
-      <w:r>
-        <w:t xml:space="preserve"> </w:t>
-      </w:r>
-      <w:r>
-        <w:t>Lane is a vector feature class maintained by CUUATS under the path G:\CUUATS\Local Accessibility and Mobility Analysis\</w:t>
-      </w:r>
-      <w:r>
-        <w:t>Data\</w:t>
-      </w:r>
-      <w:r>
-        <w:t>LocalAccessibilityAndMobilityAnalysis.gdb\totallanes</w:t>
-      </w:r>
-    </w:p>
-    <w:p>
-      <w:pPr>
-        <w:rPr>
-          <w:b/>
-        </w:rPr>
-      </w:pPr>
-      <w:r>
-        <w:rPr>
-          <w:b/>
-        </w:rPr>
         <w:t>Bike Lane and Pedestrian Path</w:t>
       </w:r>
     </w:p>
@@ -3935,6 +3878,8 @@
       </w:r>
     </w:p>
     <w:p/>
+    <w:p/>
+    <w:p/>
     <w:p>
       <w:r>
         <w:br w:type="page"/>
@@ -3953,13 +3898,12 @@
     </w:p>
     <w:p>
       <w:r>
-        <w:t xml:space="preserve">Following the ODOT methodology, the BLTS analysis is a segment analysis where a high stress intersection approach will govern the score of the entire road segment.  However, CUUATS is using a raster approach to the analysis, which loses the segment characteristic in this format.  In order to address this problem, the attributes needed for the analysis are joined into </w:t>
-      </w:r>
-      <w:r>
-        <w:t xml:space="preserve">the same geometry before the rasterization process.  </w:t>
-      </w:r>
-    </w:p>
-    <w:p/>
+        <w:t xml:space="preserve">Following the ODOT methodology, the BLTS analysis is a segment analysis where a high stress intersection approach will govern the score of the entire road segment.  </w:t>
+      </w:r>
+      <w:r>
+        <w:t xml:space="preserve">For CUUATS assessment, intersection approach attributes will be joined to the whole segment for the raster analysis before the rasterization process. </w:t>
+      </w:r>
+    </w:p>
     <w:p>
       <w:pPr>
         <w:pStyle w:val="Heading3"/>
@@ -4158,13 +4102,7 @@
     </w:p>
     <w:p>
       <w:r>
-        <w:t>"L:/Sustainable Neighborhoods Toolkit/TIFF/</w:t>
-      </w:r>
-      <w:r>
-        <w:t>bikeLane.shp</w:t>
-      </w:r>
-      <w:r>
-        <w:t>"</w:t>
+        <w:t xml:space="preserve">Bike lanes are considered in two categories in the assessment, they are on road and off road bike lane.  In order for the rasterization process to correctly identified the bicycle facility type, the bike lane is stored as two different shapefile (On / Off Road).  </w:t>
       </w:r>
     </w:p>
     <w:p>
@@ -4501,10 +4439,53 @@
         </w:tc>
       </w:tr>
     </w:tbl>
-    <w:p>
-      <w:pPr>
-        <w:ind w:left="720"/>
-      </w:pPr>
+    <w:p/>
+    <w:p>
+      <w:r>
+        <w:t>Off Road Path &lt;- "</w:t>
+      </w:r>
+      <w:r>
+        <w:t>G:\CUUATS\Sustainable Neighborhoods Toolkit\Data\Shapefile</w:t>
+      </w:r>
+      <w:r>
+        <w:t>\offRoadPath.shp</w:t>
+      </w:r>
+      <w:r>
+        <w:t>"</w:t>
+      </w:r>
+    </w:p>
+    <w:p>
+      <w:r>
+        <w:t>Value 1, 2, 3, 4, 5 are considered off road facility</w:t>
+      </w:r>
+    </w:p>
+    <w:p>
+      <w:r>
+        <w:t xml:space="preserve">On Road Path &lt;- </w:t>
+      </w:r>
+      <w:r>
+        <w:t>"</w:t>
+      </w:r>
+      <w:r>
+        <w:t>G:\CUUATS\Sustainable Neighborhoods Toolkit\Data\Shapefile</w:t>
+      </w:r>
+      <w:r>
+        <w:t>\</w:t>
+      </w:r>
+      <w:r>
+        <w:t>onRoadPath</w:t>
+      </w:r>
+      <w:r>
+        <w:t>.shp</w:t>
+      </w:r>
+      <w:r>
+        <w:t>"</w:t>
+      </w:r>
+    </w:p>
+    <w:p>
+      <w:r>
+        <w:t>Value 6, 8, 9, 10 are considered on road facility</w:t>
+      </w:r>
     </w:p>
     <w:p>
       <w:pPr>
@@ -4637,198 +4618,27 @@
         <w:br w:type="page"/>
       </w:r>
     </w:p>
-    <w:p/>
     <w:p>
       <w:pPr>
         <w:pStyle w:val="Heading4"/>
       </w:pPr>
       <w:r>
-        <w:t>Total Lane</w:t>
-      </w:r>
-    </w:p>
-    <w:p>
-      <w:r>
-        <w:t>"L:/Sustainable Neighborhoods Toolkit/TIFF/</w:t>
-      </w:r>
-      <w:r>
-        <w:t>TotalLane.shp</w:t>
-      </w:r>
+        <w:lastRenderedPageBreak/>
+        <w:t xml:space="preserve">StreetCL </w:t>
+      </w:r>
+    </w:p>
+    <w:p>
       <w:r>
         <w:t>"</w:t>
       </w:r>
-    </w:p>
-    <w:p>
-      <w:pPr>
-        <w:pStyle w:val="ListParagraph"/>
-        <w:numPr>
-          <w:ilvl w:val="0"/>
-          <w:numId w:val="33"/>
-        </w:numPr>
-      </w:pPr>
-      <w:r>
-        <w:rPr>
-          <w:b/>
-        </w:rPr>
-        <w:t xml:space="preserve">Lane per direction (“lanePerDir”): </w:t>
-      </w:r>
-      <w:r>
-        <w:t xml:space="preserve"> The attribute contains the number of lane per direction for the road segment. </w:t>
-      </w:r>
-    </w:p>
-    <w:tbl>
-      <w:tblPr>
-        <w:tblStyle w:val="TableGrid"/>
-        <w:tblW w:w="0" w:type="auto"/>
-        <w:tblInd w:w="715" w:type="dxa"/>
-        <w:tblLook w:val="04A0" w:firstRow="1" w:lastRow="0" w:firstColumn="1" w:lastColumn="0" w:noHBand="0" w:noVBand="1"/>
-      </w:tblPr>
-      <w:tblGrid>
-        <w:gridCol w:w="3960"/>
-        <w:gridCol w:w="4675"/>
-      </w:tblGrid>
-      <w:tr>
-        <w:tc>
-          <w:tcPr>
-            <w:tcW w:w="3960" w:type="dxa"/>
-          </w:tcPr>
-          <w:p>
-            <w:pPr>
-              <w:rPr>
-                <w:b/>
-              </w:rPr>
-            </w:pPr>
-            <w:r>
-              <w:rPr>
-                <w:b/>
-              </w:rPr>
-              <w:t>Value</w:t>
-            </w:r>
-          </w:p>
-        </w:tc>
-        <w:tc>
-          <w:tcPr>
-            <w:tcW w:w="4675" w:type="dxa"/>
-          </w:tcPr>
-          <w:p>
-            <w:pPr>
-              <w:rPr>
-                <w:b/>
-              </w:rPr>
-            </w:pPr>
-            <w:r>
-              <w:rPr>
-                <w:b/>
-              </w:rPr>
-              <w:t>Definition</w:t>
-            </w:r>
-          </w:p>
-        </w:tc>
-      </w:tr>
-      <w:tr>
-        <w:tc>
-          <w:tcPr>
-            <w:tcW w:w="3960" w:type="dxa"/>
-          </w:tcPr>
-          <w:p>
-            <w:r>
-              <w:t>0</w:t>
-            </w:r>
-          </w:p>
-        </w:tc>
-        <w:tc>
-          <w:tcPr>
-            <w:tcW w:w="4675" w:type="dxa"/>
-          </w:tcPr>
-          <w:p>
-            <w:r>
-              <w:t>Unmarked Center Lane</w:t>
-            </w:r>
-          </w:p>
-        </w:tc>
-      </w:tr>
-      <w:tr>
-        <w:tc>
-          <w:tcPr>
-            <w:tcW w:w="3960" w:type="dxa"/>
-          </w:tcPr>
-          <w:p>
-            <w:r>
-              <w:t>1</w:t>
-            </w:r>
-          </w:p>
-        </w:tc>
-        <w:tc>
-          <w:tcPr>
-            <w:tcW w:w="4675" w:type="dxa"/>
-          </w:tcPr>
-          <w:p>
-            <w:r>
-              <w:t>1 lane per direction</w:t>
-            </w:r>
-          </w:p>
-        </w:tc>
-      </w:tr>
-      <w:tr>
-        <w:tc>
-          <w:tcPr>
-            <w:tcW w:w="3960" w:type="dxa"/>
-          </w:tcPr>
-          <w:p>
-            <w:r>
-              <w:t>2</w:t>
-            </w:r>
-          </w:p>
-        </w:tc>
-        <w:tc>
-          <w:tcPr>
-            <w:tcW w:w="4675" w:type="dxa"/>
-          </w:tcPr>
-          <w:p>
-            <w:r>
-              <w:t>2 lane per direction</w:t>
-            </w:r>
-          </w:p>
-        </w:tc>
-      </w:tr>
-      <w:tr>
-        <w:tc>
-          <w:tcPr>
-            <w:tcW w:w="3960" w:type="dxa"/>
-          </w:tcPr>
-          <w:p>
-            <w:r>
-              <w:t>3</w:t>
-            </w:r>
-          </w:p>
-        </w:tc>
-        <w:tc>
-          <w:tcPr>
-            <w:tcW w:w="4675" w:type="dxa"/>
-          </w:tcPr>
-          <w:p>
-            <w:r>
-              <w:t>3 lane per dicection</w:t>
-            </w:r>
-          </w:p>
-        </w:tc>
-      </w:tr>
-    </w:tbl>
-    <w:p/>
-    <w:p/>
-    <w:p>
-      <w:pPr>
-        <w:pStyle w:val="Heading4"/>
-      </w:pPr>
-      <w:r>
-        <w:t xml:space="preserve">StreetCL </w:t>
-      </w:r>
-    </w:p>
-    <w:p>
-      <w:r>
-        <w:t>"L:/Sustainable Neighborhoods Toolkit/TIFF/</w:t>
-      </w:r>
-      <w:r>
-        <w:t>StreeCL.shp</w:t>
+      <w:r>
+        <w:t>G:\CUUATS\Sustainable Neighborhoods Toolkit\Data\Shapefile</w:t>
+      </w:r>
+      <w:r>
+        <w:t>\Street_w_Int_Clip</w:t>
+      </w:r>
+      <w:r>
+        <w:t>.shp</w:t>
       </w:r>
       <w:r>
         <w:t>"</w:t>
@@ -4850,6 +4660,24 @@
       </w:r>
       <w:r>
         <w:t>The attribute contains the speed limit for the road segment.</w:t>
+      </w:r>
+    </w:p>
+    <w:p>
+      <w:pPr>
+        <w:pStyle w:val="ListParagraph"/>
+        <w:numPr>
+          <w:ilvl w:val="0"/>
+          <w:numId w:val="34"/>
+        </w:numPr>
+      </w:pPr>
+      <w:r>
+        <w:rPr>
+          <w:b/>
+        </w:rPr>
+        <w:t xml:space="preserve">Lane Per Direction (“lpd”): </w:t>
+      </w:r>
+      <w:r>
+        <w:t xml:space="preserve">The attribute contain the lane per direction. </w:t>
       </w:r>
     </w:p>
     <w:p>
@@ -5377,7 +5205,6 @@
         <w:rPr>
           <w:b/>
         </w:rPr>
-        <w:lastRenderedPageBreak/>
         <w:t xml:space="preserve">Left turn lane lane-crossed West (“LTL_lane_3”): </w:t>
       </w:r>
       <w:r>
@@ -5462,6 +5289,7 @@
         <w:pStyle w:val="Heading4"/>
       </w:pPr>
       <w:r>
+        <w:lastRenderedPageBreak/>
         <w:t xml:space="preserve">Intersection </w:t>
       </w:r>
     </w:p>
@@ -5531,7 +5359,19 @@
         <w:rPr>
           <w:b/>
         </w:rPr>
-        <w:t>Median present (“med_ref”):</w:t>
+        <w:t>Median present (“med_ref</w:t>
+      </w:r>
+      <w:r>
+        <w:rPr>
+          <w:b/>
+        </w:rPr>
+        <w:t>_al</w:t>
+      </w:r>
+      <w:r>
+        <w:rPr>
+          <w:b/>
+        </w:rPr>
+        <w:t>”):</w:t>
       </w:r>
       <w:r>
         <w:t xml:space="preserve"> the attribute contains rather the intersection has a median present. 1 – Yes, 0 – No </w:t>
@@ -5604,8 +5444,16 @@
         <w:t>created</w:t>
       </w:r>
       <w:r>
-        <w:t xml:space="preserve"> to store the store for bicycle facility.  All the off street facility are assigned the score of 1.  (Type 1,2,3,4,5,10)</w:t>
-      </w:r>
+        <w:t xml:space="preserve"> to store the store for bicycle facility.  All the off street facility are assigned the</w:t>
+      </w:r>
+      <w:r>
+        <w:t xml:space="preserve"> score of 1.  (Type 1,2,3,4,5</w:t>
+      </w:r>
+      <w:r>
+        <w:t>)</w:t>
+      </w:r>
+      <w:bookmarkStart w:id="8" w:name="_GoBack"/>
+      <w:bookmarkEnd w:id="8"/>
     </w:p>
     <w:p>
       <w:r>
@@ -5678,12 +5526,12 @@
       <w:pPr>
         <w:pStyle w:val="Heading3"/>
       </w:pPr>
-      <w:bookmarkStart w:id="8" w:name="_Toc483578556"/>
+      <w:bookmarkStart w:id="9" w:name="_Toc483578556"/>
       <w:r>
         <w:lastRenderedPageBreak/>
         <w:t>Urban / Suburban Mixed Traffic:</w:t>
       </w:r>
-      <w:bookmarkEnd w:id="8"/>
+      <w:bookmarkEnd w:id="9"/>
     </w:p>
     <w:p>
       <w:r>
@@ -5764,11 +5612,11 @@
       <w:pPr>
         <w:pStyle w:val="Heading3"/>
       </w:pPr>
-      <w:bookmarkStart w:id="9" w:name="_Toc483578557"/>
+      <w:bookmarkStart w:id="10" w:name="_Toc483578557"/>
       <w:r>
         <w:t>Sharrow Criteria</w:t>
       </w:r>
-      <w:bookmarkEnd w:id="9"/>
+      <w:bookmarkEnd w:id="10"/>
       <w:r>
         <w:t xml:space="preserve"> </w:t>
       </w:r>
@@ -5838,12 +5686,12 @@
       <w:pPr>
         <w:pStyle w:val="Heading3"/>
       </w:pPr>
-      <w:bookmarkStart w:id="10" w:name="_Toc483578558"/>
+      <w:bookmarkStart w:id="11" w:name="_Toc483578558"/>
       <w:r>
         <w:lastRenderedPageBreak/>
         <w:t>Combining Bicycle Facility Score with Mix Traffic:</w:t>
       </w:r>
-      <w:bookmarkEnd w:id="10"/>
+      <w:bookmarkEnd w:id="11"/>
       <w:r>
         <w:t xml:space="preserve"> </w:t>
       </w:r>
@@ -5925,7 +5773,7 @@
       <w:pPr>
         <w:pStyle w:val="Heading3"/>
       </w:pPr>
-      <w:bookmarkStart w:id="11" w:name="_Toc483578559"/>
+      <w:bookmarkStart w:id="12" w:name="_Toc483578559"/>
       <w:r>
         <w:lastRenderedPageBreak/>
         <w:t>Right Turn Lane Criteri</w:t>
@@ -5933,7 +5781,7 @@
       <w:r>
         <w:t>a</w:t>
       </w:r>
-      <w:bookmarkEnd w:id="11"/>
+      <w:bookmarkEnd w:id="12"/>
     </w:p>
     <w:p>
       <w:r>
@@ -5942,8 +5790,6 @@
       <w:r>
         <w:t xml:space="preserve"> using Exhibit 14-7</w:t>
       </w:r>
-      <w:bookmarkStart w:id="12" w:name="_GoBack"/>
-      <w:bookmarkEnd w:id="12"/>
       <w:r>
         <w:t xml:space="preserve">.  </w:t>
       </w:r>
@@ -20765,7 +20611,7 @@
 </file>
 
 <file path=customXml/itemProps1.xml><?xml version="1.0" encoding="utf-8"?>
-<ds:datastoreItem xmlns:ds="http://schemas.openxmlformats.org/officeDocument/2006/customXml" ds:itemID="{B52A3EFF-D629-4E23-AD82-99662C83E51B}">
+<ds:datastoreItem xmlns:ds="http://schemas.openxmlformats.org/officeDocument/2006/customXml" ds:itemID="{5122A59E-A14A-4A6A-8631-3D9613142ECE}">
   <ds:schemaRefs>
     <ds:schemaRef ds:uri="http://schemas.openxmlformats.org/officeDocument/2006/bibliography"/>
   </ds:schemaRefs>

</xml_diff>